<commit_message>
Atualizando documentos e adicionando diagrama e lista de materiais
</commit_message>
<xml_diff>
--- a/APR.docx
+++ b/APR.docx
@@ -2,6 +2,65 @@
 <file path=word/document.xml><?xml version="1.0" encoding="utf-8"?>
 <w:document xmlns:wpc="http://schemas.microsoft.com/office/word/2010/wordprocessingCanvas" xmlns:cx="http://schemas.microsoft.com/office/drawing/2014/chartex" xmlns:cx1="http://schemas.microsoft.com/office/drawing/2015/9/8/chartex" xmlns:cx2="http://schemas.microsoft.com/office/drawing/2015/10/21/chartex" xmlns:cx3="http://schemas.microsoft.com/office/drawing/2016/5/9/chartex" xmlns:cx4="http://schemas.microsoft.com/office/drawing/2016/5/10/chartex" xmlns:cx5="http://schemas.microsoft.com/office/drawing/2016/5/11/chartex" xmlns:cx6="http://schemas.microsoft.com/office/drawing/2016/5/12/chartex" xmlns:cx7="http://schemas.microsoft.com/office/drawing/2016/5/13/chartex" xmlns:cx8="http://schemas.microsoft.com/office/drawing/2016/5/14/chartex" xmlns:mc="http://schemas.openxmlformats.org/markup-compatibility/2006" xmlns:aink="http://schemas.microsoft.com/office/drawing/2016/ink" xmlns:am3d="http://schemas.microsoft.com/office/drawing/2017/model3d" xmlns:o="urn:schemas-microsoft-com:office:office" xmlns:oel="http://schemas.microsoft.com/office/2019/extlst" xmlns:r="http://schemas.openxmlformats.org/officeDocument/2006/relationships" xmlns:m="http://schemas.openxmlformats.org/officeDocument/2006/math" xmlns:v="urn:schemas-microsoft-com:vml" xmlns:wp14="http://schemas.microsoft.com/office/word/2010/wordprocessingDrawing" xmlns:wp="http://schemas.openxmlformats.org/drawingml/2006/wordprocessingDrawing" xmlns:w10="urn:schemas-microsoft-com:office:word" xmlns:w="http://schemas.openxmlformats.org/wordprocessingml/2006/main" xmlns:w14="http://schemas.microsoft.com/office/word/2010/wordml" xmlns:w15="http://schemas.microsoft.com/office/word/2012/wordml" xmlns:w16cex="http://schemas.microsoft.com/office/word/2018/wordml/cex" xmlns:w16cid="http://schemas.microsoft.com/office/word/2016/wordml/cid" xmlns:w16="http://schemas.microsoft.com/office/word/2018/wordml" xmlns:w16du="http://schemas.microsoft.com/office/word/2023/wordml/word16du" xmlns:w16sdtdh="http://schemas.microsoft.com/office/word/2020/wordml/sdtdatahash" xmlns:w16sdtfl="http://schemas.microsoft.com/office/word/2024/wordml/sdtformatlock" xmlns:w16se="http://schemas.microsoft.com/office/word/2015/wordml/symex" xmlns:wpg="http://schemas.microsoft.com/office/word/2010/wordprocessingGroup" xmlns:wpi="http://schemas.microsoft.com/office/word/2010/wordprocessingInk" xmlns:wne="http://schemas.microsoft.com/office/word/2006/wordml" xmlns:wps="http://schemas.microsoft.com/office/word/2010/wordprocessingShape" mc:Ignorable="w14 w15 w16se w16cid w16 w16cex w16sdtdh w16sdtfl w16du wp14">
   <w:body>
+    <w:p>
+      <w:pPr>
+        <w:spacing w:after="0" w:line="360" w:lineRule="auto"/>
+        <w:jc w:val="both"/>
+        <w:rPr>
+          <w:rFonts w:ascii="Times New Roman" w:hAnsi="Times New Roman" w:cs="Times New Roman"/>
+          <w:b/>
+          <w:bCs/>
+        </w:rPr>
+      </w:pPr>
+      <w:r>
+        <w:rPr>
+          <w:rFonts w:ascii="Times New Roman" w:hAnsi="Times New Roman" w:cs="Times New Roman"/>
+          <w:b/>
+          <w:bCs/>
+        </w:rPr>
+        <w:t xml:space="preserve">4.1.1. </w:t>
+      </w:r>
+      <w:r>
+        <w:rPr>
+          <w:rFonts w:ascii="Times New Roman" w:hAnsi="Times New Roman" w:cs="Times New Roman"/>
+          <w:b/>
+          <w:bCs/>
+        </w:rPr>
+        <w:t xml:space="preserve">Aplicações em </w:t>
+      </w:r>
+      <w:r>
+        <w:rPr>
+          <w:rFonts w:ascii="Times New Roman" w:hAnsi="Times New Roman" w:cs="Times New Roman"/>
+          <w:b/>
+          <w:bCs/>
+        </w:rPr>
+        <w:t>a</w:t>
+      </w:r>
+      <w:r>
+        <w:rPr>
+          <w:rFonts w:ascii="Times New Roman" w:hAnsi="Times New Roman" w:cs="Times New Roman"/>
+          <w:b/>
+          <w:bCs/>
+        </w:rPr>
+        <w:t xml:space="preserve">utomação e </w:t>
+      </w:r>
+      <w:r>
+        <w:rPr>
+          <w:rFonts w:ascii="Times New Roman" w:hAnsi="Times New Roman" w:cs="Times New Roman"/>
+          <w:b/>
+          <w:bCs/>
+        </w:rPr>
+        <w:t>s</w:t>
+      </w:r>
+      <w:r>
+        <w:rPr>
+          <w:rFonts w:ascii="Times New Roman" w:hAnsi="Times New Roman" w:cs="Times New Roman"/>
+          <w:b/>
+          <w:bCs/>
+        </w:rPr>
+        <w:t>egurança</w:t>
+      </w:r>
+    </w:p>
     <w:p>
       <w:pPr>
         <w:rPr>
@@ -417,7 +476,6 @@
           </w:tcPr>
           <w:p>
             <w:pPr>
-              <w:jc w:val="center"/>
               <w:rPr>
                 <w:rFonts w:ascii="Times New Roman" w:hAnsi="Times New Roman" w:cs="Times New Roman"/>
                 <w:sz w:val="20"/>
@@ -469,7 +527,6 @@
                 <w:p>
                   <w:pPr>
                     <w:spacing w:after="0" w:line="240" w:lineRule="auto"/>
-                    <w:jc w:val="center"/>
                     <w:rPr>
                       <w:rFonts w:ascii="Times New Roman" w:hAnsi="Times New Roman" w:cs="Times New Roman"/>
                       <w:sz w:val="20"/>
@@ -498,7 +555,6 @@
           </w:tbl>
           <w:p>
             <w:pPr>
-              <w:jc w:val="center"/>
               <w:rPr>
                 <w:rFonts w:ascii="Times New Roman" w:hAnsi="Times New Roman" w:cs="Times New Roman"/>
                 <w:vanish/>
@@ -509,7 +565,6 @@
           </w:p>
           <w:p>
             <w:pPr>
-              <w:jc w:val="center"/>
               <w:rPr>
                 <w:rFonts w:ascii="Times New Roman" w:hAnsi="Times New Roman" w:cs="Times New Roman"/>
                 <w:vanish/>
@@ -546,7 +601,6 @@
                 <w:p>
                   <w:pPr>
                     <w:spacing w:after="0" w:line="240" w:lineRule="auto"/>
-                    <w:jc w:val="center"/>
                     <w:rPr>
                       <w:rFonts w:ascii="Times New Roman" w:hAnsi="Times New Roman" w:cs="Times New Roman"/>
                       <w:sz w:val="20"/>
@@ -559,7 +613,6 @@
           </w:tbl>
           <w:p>
             <w:pPr>
-              <w:jc w:val="center"/>
               <w:rPr>
                 <w:rFonts w:ascii="Times New Roman" w:hAnsi="Times New Roman" w:cs="Times New Roman"/>
                 <w:vanish/>
@@ -596,7 +649,6 @@
                 <w:p>
                   <w:pPr>
                     <w:spacing w:after="0" w:line="240" w:lineRule="auto"/>
-                    <w:jc w:val="center"/>
                     <w:rPr>
                       <w:rFonts w:ascii="Times New Roman" w:hAnsi="Times New Roman" w:cs="Times New Roman"/>
                       <w:sz w:val="20"/>
@@ -609,7 +661,6 @@
           </w:tbl>
           <w:p>
             <w:pPr>
-              <w:jc w:val="center"/>
               <w:rPr>
                 <w:rFonts w:ascii="Times New Roman" w:hAnsi="Times New Roman" w:cs="Times New Roman"/>
                 <w:sz w:val="20"/>
@@ -625,7 +676,6 @@
           </w:tcPr>
           <w:p>
             <w:pPr>
-              <w:jc w:val="center"/>
               <w:rPr>
                 <w:rFonts w:ascii="Times New Roman" w:hAnsi="Times New Roman" w:cs="Times New Roman"/>
                 <w:sz w:val="20"/>
@@ -643,7 +693,6 @@
           </w:p>
           <w:p>
             <w:pPr>
-              <w:jc w:val="center"/>
               <w:rPr>
                 <w:rFonts w:ascii="Times New Roman" w:hAnsi="Times New Roman" w:cs="Times New Roman"/>
                 <w:sz w:val="20"/>
@@ -660,7 +709,6 @@
           </w:tcPr>
           <w:p>
             <w:pPr>
-              <w:jc w:val="center"/>
               <w:rPr>
                 <w:rFonts w:ascii="Times New Roman" w:hAnsi="Times New Roman" w:cs="Times New Roman"/>
                 <w:sz w:val="20"/>
@@ -734,7 +782,6 @@
           </w:tcPr>
           <w:p>
             <w:pPr>
-              <w:jc w:val="center"/>
               <w:rPr>
                 <w:rFonts w:ascii="Times New Roman" w:hAnsi="Times New Roman" w:cs="Times New Roman"/>
                 <w:sz w:val="20"/>
@@ -768,7 +815,6 @@
           </w:p>
           <w:p>
             <w:pPr>
-              <w:jc w:val="center"/>
               <w:rPr>
                 <w:rFonts w:ascii="Times New Roman" w:hAnsi="Times New Roman" w:cs="Times New Roman"/>
                 <w:sz w:val="20"/>
@@ -815,7 +861,6 @@
                 <w:p>
                   <w:pPr>
                     <w:spacing w:after="0" w:line="240" w:lineRule="auto"/>
-                    <w:jc w:val="center"/>
                     <w:rPr>
                       <w:rFonts w:ascii="Times New Roman" w:hAnsi="Times New Roman" w:cs="Times New Roman"/>
                       <w:sz w:val="20"/>
@@ -836,7 +881,6 @@
           </w:tbl>
           <w:p>
             <w:pPr>
-              <w:jc w:val="center"/>
               <w:rPr>
                 <w:rFonts w:ascii="Times New Roman" w:hAnsi="Times New Roman" w:cs="Times New Roman"/>
                 <w:vanish/>
@@ -873,7 +917,6 @@
                 <w:p>
                   <w:pPr>
                     <w:spacing w:after="0" w:line="240" w:lineRule="auto"/>
-                    <w:jc w:val="center"/>
                     <w:rPr>
                       <w:rFonts w:ascii="Times New Roman" w:hAnsi="Times New Roman" w:cs="Times New Roman"/>
                       <w:sz w:val="20"/>
@@ -886,7 +929,6 @@
           </w:tbl>
           <w:p>
             <w:pPr>
-              <w:jc w:val="center"/>
               <w:rPr>
                 <w:rFonts w:ascii="Times New Roman" w:hAnsi="Times New Roman" w:cs="Times New Roman"/>
                 <w:vanish/>
@@ -923,7 +965,6 @@
                 <w:p>
                   <w:pPr>
                     <w:spacing w:after="0" w:line="240" w:lineRule="auto"/>
-                    <w:jc w:val="center"/>
                     <w:rPr>
                       <w:rFonts w:ascii="Times New Roman" w:hAnsi="Times New Roman" w:cs="Times New Roman"/>
                       <w:sz w:val="20"/>
@@ -936,7 +977,6 @@
           </w:tbl>
           <w:p>
             <w:pPr>
-              <w:jc w:val="center"/>
               <w:rPr>
                 <w:rFonts w:ascii="Times New Roman" w:hAnsi="Times New Roman" w:cs="Times New Roman"/>
                 <w:vanish/>
@@ -973,7 +1013,6 @@
                 <w:p>
                   <w:pPr>
                     <w:spacing w:after="0" w:line="240" w:lineRule="auto"/>
-                    <w:jc w:val="center"/>
                     <w:rPr>
                       <w:rFonts w:ascii="Times New Roman" w:hAnsi="Times New Roman" w:cs="Times New Roman"/>
                       <w:sz w:val="20"/>
@@ -986,7 +1025,6 @@
           </w:tbl>
           <w:p>
             <w:pPr>
-              <w:jc w:val="center"/>
               <w:rPr>
                 <w:rFonts w:ascii="Times New Roman" w:hAnsi="Times New Roman" w:cs="Times New Roman"/>
                 <w:vanish/>
@@ -1023,7 +1061,6 @@
                 <w:p>
                   <w:pPr>
                     <w:spacing w:after="0" w:line="240" w:lineRule="auto"/>
-                    <w:jc w:val="center"/>
                     <w:rPr>
                       <w:rFonts w:ascii="Times New Roman" w:hAnsi="Times New Roman" w:cs="Times New Roman"/>
                       <w:sz w:val="20"/>
@@ -1036,7 +1073,6 @@
           </w:tbl>
           <w:p>
             <w:pPr>
-              <w:jc w:val="center"/>
               <w:rPr>
                 <w:rFonts w:ascii="Times New Roman" w:hAnsi="Times New Roman" w:cs="Times New Roman"/>
                 <w:sz w:val="20"/>
@@ -1053,7 +1089,6 @@
           </w:tcPr>
           <w:p>
             <w:pPr>
-              <w:jc w:val="center"/>
               <w:rPr>
                 <w:rFonts w:ascii="Times New Roman" w:hAnsi="Times New Roman" w:cs="Times New Roman"/>
                 <w:sz w:val="20"/>
@@ -1077,7 +1112,6 @@
           </w:tcPr>
           <w:p>
             <w:pPr>
-              <w:jc w:val="center"/>
               <w:rPr>
                 <w:rFonts w:ascii="Times New Roman" w:hAnsi="Times New Roman" w:cs="Times New Roman"/>
                 <w:sz w:val="20"/>
@@ -1102,7 +1136,6 @@
           </w:tcPr>
           <w:p>
             <w:pPr>
-              <w:jc w:val="center"/>
               <w:rPr>
                 <w:rFonts w:ascii="Times New Roman" w:hAnsi="Times New Roman" w:cs="Times New Roman"/>
                 <w:sz w:val="20"/>
@@ -1152,7 +1185,6 @@
           </w:tcPr>
           <w:p>
             <w:pPr>
-              <w:jc w:val="center"/>
               <w:rPr>
                 <w:rFonts w:ascii="Times New Roman" w:hAnsi="Times New Roman" w:cs="Times New Roman"/>
                 <w:sz w:val="20"/>
@@ -1186,7 +1218,6 @@
           </w:p>
           <w:p>
             <w:pPr>
-              <w:jc w:val="center"/>
               <w:rPr>
                 <w:rFonts w:ascii="Times New Roman" w:hAnsi="Times New Roman" w:cs="Times New Roman"/>
                 <w:sz w:val="20"/>
@@ -1233,7 +1264,6 @@
                 <w:p>
                   <w:pPr>
                     <w:spacing w:after="0" w:line="240" w:lineRule="auto"/>
-                    <w:jc w:val="center"/>
                     <w:rPr>
                       <w:rFonts w:ascii="Times New Roman" w:hAnsi="Times New Roman" w:cs="Times New Roman"/>
                       <w:sz w:val="20"/>
@@ -1254,7 +1284,6 @@
           </w:tbl>
           <w:p>
             <w:pPr>
-              <w:jc w:val="center"/>
               <w:rPr>
                 <w:rFonts w:ascii="Times New Roman" w:hAnsi="Times New Roman" w:cs="Times New Roman"/>
                 <w:vanish/>
@@ -1291,7 +1320,6 @@
                 <w:p>
                   <w:pPr>
                     <w:spacing w:after="0" w:line="240" w:lineRule="auto"/>
-                    <w:jc w:val="center"/>
                     <w:rPr>
                       <w:rFonts w:ascii="Times New Roman" w:hAnsi="Times New Roman" w:cs="Times New Roman"/>
                       <w:sz w:val="20"/>
@@ -1304,7 +1332,6 @@
           </w:tbl>
           <w:p>
             <w:pPr>
-              <w:jc w:val="center"/>
               <w:rPr>
                 <w:rFonts w:ascii="Times New Roman" w:hAnsi="Times New Roman" w:cs="Times New Roman"/>
                 <w:vanish/>
@@ -1341,7 +1368,6 @@
                 <w:p>
                   <w:pPr>
                     <w:spacing w:after="0" w:line="240" w:lineRule="auto"/>
-                    <w:jc w:val="center"/>
                     <w:rPr>
                       <w:rFonts w:ascii="Times New Roman" w:hAnsi="Times New Roman" w:cs="Times New Roman"/>
                       <w:sz w:val="20"/>
@@ -1354,7 +1380,6 @@
           </w:tbl>
           <w:p>
             <w:pPr>
-              <w:jc w:val="center"/>
               <w:rPr>
                 <w:rFonts w:ascii="Times New Roman" w:hAnsi="Times New Roman" w:cs="Times New Roman"/>
                 <w:vanish/>
@@ -1391,7 +1416,6 @@
                 <w:p>
                   <w:pPr>
                     <w:spacing w:after="0" w:line="240" w:lineRule="auto"/>
-                    <w:jc w:val="center"/>
                     <w:rPr>
                       <w:rFonts w:ascii="Times New Roman" w:hAnsi="Times New Roman" w:cs="Times New Roman"/>
                       <w:sz w:val="20"/>
@@ -1404,7 +1428,6 @@
           </w:tbl>
           <w:p>
             <w:pPr>
-              <w:jc w:val="center"/>
               <w:rPr>
                 <w:rFonts w:ascii="Times New Roman" w:hAnsi="Times New Roman" w:cs="Times New Roman"/>
                 <w:vanish/>
@@ -1441,7 +1464,6 @@
                 <w:p>
                   <w:pPr>
                     <w:spacing w:after="0" w:line="240" w:lineRule="auto"/>
-                    <w:jc w:val="center"/>
                     <w:rPr>
                       <w:rFonts w:ascii="Times New Roman" w:hAnsi="Times New Roman" w:cs="Times New Roman"/>
                       <w:sz w:val="20"/>
@@ -1454,7 +1476,6 @@
           </w:tbl>
           <w:p>
             <w:pPr>
-              <w:jc w:val="center"/>
               <w:rPr>
                 <w:rFonts w:ascii="Times New Roman" w:hAnsi="Times New Roman" w:cs="Times New Roman"/>
                 <w:sz w:val="20"/>
@@ -1471,7 +1492,6 @@
           </w:tcPr>
           <w:p>
             <w:pPr>
-              <w:jc w:val="center"/>
               <w:rPr>
                 <w:rFonts w:ascii="Times New Roman" w:hAnsi="Times New Roman" w:cs="Times New Roman"/>
                 <w:sz w:val="20"/>
@@ -1495,7 +1515,6 @@
           </w:tcPr>
           <w:p>
             <w:pPr>
-              <w:jc w:val="center"/>
               <w:rPr>
                 <w:rFonts w:ascii="Times New Roman" w:hAnsi="Times New Roman" w:cs="Times New Roman"/>
                 <w:sz w:val="20"/>
@@ -1520,7 +1539,6 @@
           </w:tcPr>
           <w:p>
             <w:pPr>
-              <w:jc w:val="center"/>
               <w:rPr>
                 <w:rFonts w:ascii="Times New Roman" w:hAnsi="Times New Roman" w:cs="Times New Roman"/>
                 <w:sz w:val="20"/>
@@ -1647,15 +1665,7 @@
                 <w:sz w:val="20"/>
                 <w:szCs w:val="20"/>
               </w:rPr>
-              <w:t>, protetor auditivo, capacete</w:t>
-            </w:r>
-            <w:r>
-              <w:rPr>
-                <w:rFonts w:ascii="Times New Roman" w:hAnsi="Times New Roman" w:cs="Times New Roman"/>
-                <w:sz w:val="20"/>
-                <w:szCs w:val="20"/>
-              </w:rPr>
-              <w:t>, ferramentas isoladas 1KV</w:t>
+              <w:t>, protetor auditivo, capacete, ferramentas isoladas 1KV</w:t>
             </w:r>
           </w:p>
         </w:tc>
@@ -1666,7 +1676,6 @@
           </w:tcPr>
           <w:p>
             <w:pPr>
-              <w:jc w:val="center"/>
               <w:rPr>
                 <w:rFonts w:ascii="Times New Roman" w:hAnsi="Times New Roman" w:cs="Times New Roman"/>
                 <w:sz w:val="20"/>
@@ -1700,7 +1709,6 @@
           </w:p>
           <w:p>
             <w:pPr>
-              <w:jc w:val="center"/>
               <w:rPr>
                 <w:rFonts w:ascii="Times New Roman" w:hAnsi="Times New Roman" w:cs="Times New Roman"/>
                 <w:sz w:val="20"/>
@@ -1748,7 +1756,6 @@
                 <w:p>
                   <w:pPr>
                     <w:spacing w:after="0" w:line="240" w:lineRule="auto"/>
-                    <w:jc w:val="center"/>
                     <w:rPr>
                       <w:rFonts w:ascii="Times New Roman" w:eastAsia="Times New Roman" w:hAnsi="Times New Roman" w:cs="Times New Roman"/>
                       <w:kern w:val="0"/>
@@ -1780,7 +1787,6 @@
                 <w:p>
                   <w:pPr>
                     <w:spacing w:after="0" w:line="240" w:lineRule="auto"/>
-                    <w:jc w:val="center"/>
                     <w:rPr>
                       <w:rFonts w:ascii="Times New Roman" w:eastAsia="Times New Roman" w:hAnsi="Times New Roman" w:cs="Times New Roman"/>
                       <w:kern w:val="0"/>
@@ -1801,7 +1807,6 @@
                 <w:p>
                   <w:pPr>
                     <w:spacing w:after="0" w:line="240" w:lineRule="auto"/>
-                    <w:jc w:val="center"/>
                     <w:rPr>
                       <w:rFonts w:ascii="Times New Roman" w:eastAsia="Times New Roman" w:hAnsi="Times New Roman" w:cs="Times New Roman"/>
                       <w:kern w:val="0"/>
@@ -1822,7 +1827,6 @@
                 <w:p>
                   <w:pPr>
                     <w:spacing w:after="0" w:line="240" w:lineRule="auto"/>
-                    <w:jc w:val="center"/>
                     <w:rPr>
                       <w:rFonts w:ascii="Times New Roman" w:eastAsia="Times New Roman" w:hAnsi="Times New Roman" w:cs="Times New Roman"/>
                       <w:kern w:val="0"/>
@@ -1843,7 +1847,6 @@
                 <w:p>
                   <w:pPr>
                     <w:spacing w:after="0" w:line="240" w:lineRule="auto"/>
-                    <w:jc w:val="center"/>
                     <w:rPr>
                       <w:rFonts w:ascii="Times New Roman" w:eastAsia="Times New Roman" w:hAnsi="Times New Roman" w:cs="Times New Roman"/>
                       <w:kern w:val="0"/>
@@ -1859,7 +1862,6 @@
           </w:tbl>
           <w:p>
             <w:pPr>
-              <w:jc w:val="center"/>
               <w:rPr>
                 <w:rFonts w:ascii="Times New Roman" w:hAnsi="Times New Roman" w:cs="Times New Roman"/>
                 <w:sz w:val="20"/>
@@ -1876,7 +1878,6 @@
           </w:tcPr>
           <w:p>
             <w:pPr>
-              <w:jc w:val="center"/>
               <w:rPr>
                 <w:rFonts w:ascii="Times New Roman" w:hAnsi="Times New Roman" w:cs="Times New Roman"/>
                 <w:sz w:val="20"/>
@@ -1903,7 +1904,6 @@
           </w:tcPr>
           <w:p>
             <w:pPr>
-              <w:jc w:val="center"/>
               <w:rPr>
                 <w:rFonts w:ascii="Times New Roman" w:hAnsi="Times New Roman" w:cs="Times New Roman"/>
                 <w:sz w:val="20"/>
@@ -1931,7 +1931,6 @@
           </w:tcPr>
           <w:p>
             <w:pPr>
-              <w:jc w:val="center"/>
               <w:rPr>
                 <w:rFonts w:ascii="Times New Roman" w:hAnsi="Times New Roman" w:cs="Times New Roman"/>
                 <w:sz w:val="20"/>
@@ -1976,15 +1975,7 @@
                 <w:sz w:val="20"/>
                 <w:szCs w:val="20"/>
               </w:rPr>
-              <w:t xml:space="preserve"> obrigatórios para função como luva, protetor auditivo, capacete</w:t>
-            </w:r>
-            <w:r>
-              <w:rPr>
-                <w:rFonts w:ascii="Times New Roman" w:hAnsi="Times New Roman" w:cs="Times New Roman"/>
-                <w:sz w:val="20"/>
-                <w:szCs w:val="20"/>
-              </w:rPr>
-              <w:t>.</w:t>
+              <w:t xml:space="preserve"> obrigatórios para função como luva, protetor auditivo, capacete.</w:t>
             </w:r>
           </w:p>
         </w:tc>
@@ -1995,7 +1986,6 @@
           </w:tcPr>
           <w:p>
             <w:pPr>
-              <w:jc w:val="center"/>
               <w:rPr>
                 <w:rFonts w:ascii="Times New Roman" w:hAnsi="Times New Roman" w:cs="Times New Roman"/>
                 <w:sz w:val="20"/>
@@ -2029,13 +2019,143 @@
           </w:p>
           <w:p>
             <w:pPr>
-              <w:jc w:val="center"/>
-              <w:rPr>
-                <w:rFonts w:ascii="Times New Roman" w:hAnsi="Times New Roman" w:cs="Times New Roman"/>
-                <w:sz w:val="20"/>
-                <w:szCs w:val="20"/>
-              </w:rPr>
-            </w:pPr>
+              <w:rPr>
+                <w:rFonts w:ascii="Times New Roman" w:hAnsi="Times New Roman" w:cs="Times New Roman"/>
+                <w:sz w:val="20"/>
+                <w:szCs w:val="20"/>
+              </w:rPr>
+            </w:pPr>
+          </w:p>
+        </w:tc>
+      </w:tr>
+      <w:tr>
+        <w:tc>
+          <w:tcPr>
+            <w:tcW w:w="1933" w:type="dxa"/>
+            <w:vAlign w:val="center"/>
+          </w:tcPr>
+          <w:p>
+            <w:pPr>
+              <w:rPr>
+                <w:rFonts w:ascii="Times New Roman" w:eastAsia="Times New Roman" w:hAnsi="Times New Roman" w:cs="Times New Roman"/>
+                <w:kern w:val="0"/>
+                <w:sz w:val="20"/>
+                <w:szCs w:val="20"/>
+                <w:lang w:eastAsia="pt-BR"/>
+                <w14:ligatures w14:val="none"/>
+              </w:rPr>
+            </w:pPr>
+            <w:r>
+              <w:rPr>
+                <w:rFonts w:ascii="Times New Roman" w:hAnsi="Times New Roman" w:cs="Times New Roman"/>
+                <w:sz w:val="20"/>
+                <w:szCs w:val="20"/>
+              </w:rPr>
+              <w:t>Operação contínua do sistema</w:t>
+            </w:r>
+          </w:p>
+        </w:tc>
+        <w:tc>
+          <w:tcPr>
+            <w:tcW w:w="1747" w:type="dxa"/>
+            <w:gridSpan w:val="2"/>
+            <w:vAlign w:val="center"/>
+          </w:tcPr>
+          <w:p>
+            <w:pPr>
+              <w:rPr>
+                <w:rFonts w:ascii="Times New Roman" w:eastAsia="Times New Roman" w:hAnsi="Times New Roman" w:cs="Times New Roman"/>
+                <w:kern w:val="0"/>
+                <w:sz w:val="20"/>
+                <w:szCs w:val="20"/>
+                <w:lang w:eastAsia="pt-BR"/>
+                <w14:ligatures w14:val="none"/>
+              </w:rPr>
+            </w:pPr>
+            <w:r>
+              <w:rPr>
+                <w:rFonts w:ascii="Times New Roman" w:hAnsi="Times New Roman" w:cs="Times New Roman"/>
+                <w:sz w:val="20"/>
+                <w:szCs w:val="20"/>
+              </w:rPr>
+              <w:t>Ruído elevado gerado por motores e acionamentos</w:t>
+            </w:r>
+          </w:p>
+        </w:tc>
+        <w:tc>
+          <w:tcPr>
+            <w:tcW w:w="1753" w:type="dxa"/>
+            <w:vAlign w:val="center"/>
+          </w:tcPr>
+          <w:p>
+            <w:pPr>
+              <w:rPr>
+                <w:rFonts w:ascii="Times New Roman" w:eastAsia="Times New Roman" w:hAnsi="Times New Roman" w:cs="Times New Roman"/>
+                <w:kern w:val="0"/>
+                <w:sz w:val="20"/>
+                <w:szCs w:val="20"/>
+                <w:lang w:eastAsia="pt-BR"/>
+                <w14:ligatures w14:val="none"/>
+              </w:rPr>
+            </w:pPr>
+            <w:r>
+              <w:rPr>
+                <w:rFonts w:ascii="Times New Roman" w:hAnsi="Times New Roman" w:cs="Times New Roman"/>
+                <w:sz w:val="20"/>
+                <w:szCs w:val="20"/>
+              </w:rPr>
+              <w:t>Perda auditiva induzida por ruído (PAIR), desconforto, fadiga auditiva</w:t>
+            </w:r>
+          </w:p>
+        </w:tc>
+        <w:tc>
+          <w:tcPr>
+            <w:tcW w:w="2031" w:type="dxa"/>
+            <w:gridSpan w:val="2"/>
+            <w:vAlign w:val="center"/>
+          </w:tcPr>
+          <w:p>
+            <w:pPr>
+              <w:rPr>
+                <w:rFonts w:ascii="Times New Roman" w:eastAsia="Times New Roman" w:hAnsi="Times New Roman" w:cs="Times New Roman"/>
+                <w:kern w:val="0"/>
+                <w:sz w:val="20"/>
+                <w:szCs w:val="20"/>
+                <w:lang w:eastAsia="pt-BR"/>
+                <w14:ligatures w14:val="none"/>
+              </w:rPr>
+            </w:pPr>
+            <w:r>
+              <w:rPr>
+                <w:rFonts w:ascii="Times New Roman" w:hAnsi="Times New Roman" w:cs="Times New Roman"/>
+                <w:sz w:val="20"/>
+                <w:szCs w:val="20"/>
+              </w:rPr>
+              <w:t>Avaliação de níveis de ruído, uso de protetor auditivo tipo concha, manutenção preventiva dos motores e isolação acústica parcial da célula de trabalho</w:t>
+            </w:r>
+          </w:p>
+        </w:tc>
+        <w:tc>
+          <w:tcPr>
+            <w:tcW w:w="1744" w:type="dxa"/>
+            <w:vAlign w:val="center"/>
+          </w:tcPr>
+          <w:p>
+            <w:pPr>
+              <w:rPr>
+                <w:rFonts w:ascii="Times New Roman" w:hAnsi="Times New Roman" w:cs="Times New Roman"/>
+                <w:sz w:val="20"/>
+                <w:szCs w:val="20"/>
+              </w:rPr>
+            </w:pPr>
+            <w:r>
+              <w:rPr>
+                <w:rFonts w:ascii="Times New Roman" w:hAnsi="Times New Roman" w:cs="Times New Roman"/>
+                <w:sz w:val="20"/>
+                <w:szCs w:val="20"/>
+              </w:rPr>
+              <w:t>Setor Engenharia</w:t>
+            </w:r>
           </w:p>
         </w:tc>
       </w:tr>
@@ -2061,7 +2181,6 @@
           <w:b/>
           <w:bCs/>
         </w:rPr>
-        <w:lastRenderedPageBreak/>
         <w:t>2. APR – Esteira Separadora com Expulsores Automáticos</w:t>
       </w:r>
     </w:p>
@@ -2474,7 +2593,6 @@
                 <w:p>
                   <w:pPr>
                     <w:spacing w:after="0" w:line="240" w:lineRule="auto"/>
-                    <w:jc w:val="center"/>
                     <w:rPr>
                       <w:rFonts w:ascii="Times New Roman" w:hAnsi="Times New Roman" w:cs="Times New Roman"/>
                       <w:sz w:val="20"/>
@@ -2503,7 +2621,6 @@
           </w:tbl>
           <w:p>
             <w:pPr>
-              <w:jc w:val="center"/>
               <w:rPr>
                 <w:rFonts w:ascii="Times New Roman" w:hAnsi="Times New Roman" w:cs="Times New Roman"/>
                 <w:vanish/>
@@ -2514,7 +2631,6 @@
           </w:p>
           <w:p>
             <w:pPr>
-              <w:jc w:val="center"/>
               <w:rPr>
                 <w:rFonts w:ascii="Times New Roman" w:hAnsi="Times New Roman" w:cs="Times New Roman"/>
                 <w:vanish/>
@@ -2551,7 +2667,6 @@
                 <w:p>
                   <w:pPr>
                     <w:spacing w:after="0" w:line="240" w:lineRule="auto"/>
-                    <w:jc w:val="center"/>
                     <w:rPr>
                       <w:rFonts w:ascii="Times New Roman" w:hAnsi="Times New Roman" w:cs="Times New Roman"/>
                       <w:sz w:val="20"/>
@@ -2564,7 +2679,6 @@
           </w:tbl>
           <w:p>
             <w:pPr>
-              <w:jc w:val="center"/>
               <w:rPr>
                 <w:rFonts w:ascii="Times New Roman" w:hAnsi="Times New Roman" w:cs="Times New Roman"/>
                 <w:vanish/>
@@ -2601,7 +2715,6 @@
                 <w:p>
                   <w:pPr>
                     <w:spacing w:after="0" w:line="240" w:lineRule="auto"/>
-                    <w:jc w:val="center"/>
                     <w:rPr>
                       <w:rFonts w:ascii="Times New Roman" w:hAnsi="Times New Roman" w:cs="Times New Roman"/>
                       <w:sz w:val="20"/>
@@ -2614,7 +2727,6 @@
           </w:tbl>
           <w:p>
             <w:pPr>
-              <w:jc w:val="center"/>
               <w:rPr>
                 <w:rFonts w:ascii="Times New Roman" w:hAnsi="Times New Roman" w:cs="Times New Roman"/>
                 <w:vanish/>
@@ -2651,7 +2763,6 @@
                 <w:p>
                   <w:pPr>
                     <w:spacing w:after="0" w:line="240" w:lineRule="auto"/>
-                    <w:jc w:val="center"/>
                     <w:rPr>
                       <w:rFonts w:ascii="Times New Roman" w:hAnsi="Times New Roman" w:cs="Times New Roman"/>
                       <w:sz w:val="20"/>
@@ -2664,7 +2775,6 @@
           </w:tbl>
           <w:p>
             <w:pPr>
-              <w:jc w:val="center"/>
               <w:rPr>
                 <w:rFonts w:ascii="Times New Roman" w:hAnsi="Times New Roman" w:cs="Times New Roman"/>
                 <w:sz w:val="20"/>
@@ -2681,7 +2791,6 @@
           </w:tcPr>
           <w:p>
             <w:pPr>
-              <w:jc w:val="center"/>
               <w:rPr>
                 <w:rFonts w:ascii="Times New Roman" w:hAnsi="Times New Roman" w:cs="Times New Roman"/>
                 <w:sz w:val="20"/>
@@ -2699,7 +2808,6 @@
           </w:p>
           <w:p>
             <w:pPr>
-              <w:jc w:val="center"/>
               <w:rPr>
                 <w:rFonts w:ascii="Times New Roman" w:hAnsi="Times New Roman" w:cs="Times New Roman"/>
                 <w:sz w:val="20"/>
@@ -2715,7 +2823,6 @@
           </w:tcPr>
           <w:p>
             <w:pPr>
-              <w:jc w:val="center"/>
               <w:rPr>
                 <w:rFonts w:ascii="Times New Roman" w:hAnsi="Times New Roman" w:cs="Times New Roman"/>
                 <w:sz w:val="20"/>
@@ -2740,7 +2847,6 @@
           </w:tcPr>
           <w:p>
             <w:pPr>
-              <w:jc w:val="center"/>
               <w:rPr>
                 <w:rFonts w:ascii="Times New Roman" w:hAnsi="Times New Roman" w:cs="Times New Roman"/>
                 <w:sz w:val="20"/>
@@ -2798,7 +2904,6 @@
           </w:tcPr>
           <w:p>
             <w:pPr>
-              <w:jc w:val="center"/>
               <w:rPr>
                 <w:rFonts w:ascii="Times New Roman" w:hAnsi="Times New Roman" w:cs="Times New Roman"/>
                 <w:sz w:val="20"/>
@@ -2832,7 +2937,6 @@
           </w:p>
           <w:p>
             <w:pPr>
-              <w:jc w:val="center"/>
               <w:rPr>
                 <w:rFonts w:ascii="Times New Roman" w:hAnsi="Times New Roman" w:cs="Times New Roman"/>
                 <w:sz w:val="20"/>
@@ -2879,7 +2983,6 @@
                 <w:p>
                   <w:pPr>
                     <w:spacing w:after="0" w:line="240" w:lineRule="auto"/>
-                    <w:jc w:val="center"/>
                     <w:rPr>
                       <w:rFonts w:ascii="Times New Roman" w:hAnsi="Times New Roman" w:cs="Times New Roman"/>
                       <w:sz w:val="20"/>
@@ -2900,7 +3003,6 @@
           </w:tbl>
           <w:p>
             <w:pPr>
-              <w:jc w:val="center"/>
               <w:rPr>
                 <w:rFonts w:ascii="Times New Roman" w:hAnsi="Times New Roman" w:cs="Times New Roman"/>
                 <w:vanish/>
@@ -2911,7 +3013,6 @@
           </w:p>
           <w:p>
             <w:pPr>
-              <w:jc w:val="center"/>
               <w:rPr>
                 <w:rFonts w:ascii="Times New Roman" w:hAnsi="Times New Roman" w:cs="Times New Roman"/>
                 <w:vanish/>
@@ -2922,7 +3023,6 @@
           </w:p>
           <w:p>
             <w:pPr>
-              <w:jc w:val="center"/>
               <w:rPr>
                 <w:rFonts w:ascii="Times New Roman" w:hAnsi="Times New Roman" w:cs="Times New Roman"/>
                 <w:vanish/>
@@ -2959,7 +3059,6 @@
                 <w:p>
                   <w:pPr>
                     <w:spacing w:after="0" w:line="240" w:lineRule="auto"/>
-                    <w:jc w:val="center"/>
                     <w:rPr>
                       <w:rFonts w:ascii="Times New Roman" w:hAnsi="Times New Roman" w:cs="Times New Roman"/>
                       <w:sz w:val="20"/>
@@ -2972,7 +3071,6 @@
           </w:tbl>
           <w:p>
             <w:pPr>
-              <w:jc w:val="center"/>
               <w:rPr>
                 <w:rFonts w:ascii="Times New Roman" w:hAnsi="Times New Roman" w:cs="Times New Roman"/>
                 <w:sz w:val="20"/>
@@ -3015,7 +3113,6 @@
                 <w:p>
                   <w:pPr>
                     <w:spacing w:after="0" w:line="240" w:lineRule="auto"/>
-                    <w:jc w:val="center"/>
                     <w:rPr>
                       <w:rFonts w:ascii="Times New Roman" w:hAnsi="Times New Roman" w:cs="Times New Roman"/>
                       <w:sz w:val="20"/>
@@ -3036,7 +3133,6 @@
           </w:tbl>
           <w:p>
             <w:pPr>
-              <w:jc w:val="center"/>
               <w:rPr>
                 <w:rFonts w:ascii="Times New Roman" w:hAnsi="Times New Roman" w:cs="Times New Roman"/>
                 <w:vanish/>
@@ -3073,7 +3169,6 @@
                 <w:p>
                   <w:pPr>
                     <w:spacing w:after="0" w:line="240" w:lineRule="auto"/>
-                    <w:jc w:val="center"/>
                     <w:rPr>
                       <w:rFonts w:ascii="Times New Roman" w:hAnsi="Times New Roman" w:cs="Times New Roman"/>
                       <w:sz w:val="20"/>
@@ -3086,7 +3181,6 @@
           </w:tbl>
           <w:p>
             <w:pPr>
-              <w:jc w:val="center"/>
               <w:rPr>
                 <w:rFonts w:ascii="Times New Roman" w:hAnsi="Times New Roman" w:cs="Times New Roman"/>
                 <w:sz w:val="20"/>
@@ -3102,7 +3196,6 @@
           </w:tcPr>
           <w:p>
             <w:pPr>
-              <w:jc w:val="center"/>
               <w:rPr>
                 <w:rFonts w:ascii="Times New Roman" w:hAnsi="Times New Roman" w:cs="Times New Roman"/>
                 <w:sz w:val="20"/>
@@ -3127,7 +3220,6 @@
           </w:tcPr>
           <w:p>
             <w:pPr>
-              <w:jc w:val="center"/>
               <w:rPr>
                 <w:rFonts w:ascii="Times New Roman" w:hAnsi="Times New Roman" w:cs="Times New Roman"/>
                 <w:sz w:val="20"/>
@@ -3171,7 +3263,6 @@
           </w:p>
           <w:p>
             <w:pPr>
-              <w:jc w:val="center"/>
               <w:rPr>
                 <w:rFonts w:ascii="Times New Roman" w:hAnsi="Times New Roman" w:cs="Times New Roman"/>
                 <w:sz w:val="20"/>
@@ -3187,7 +3278,6 @@
           </w:tcPr>
           <w:p>
             <w:pPr>
-              <w:jc w:val="center"/>
               <w:rPr>
                 <w:rFonts w:ascii="Times New Roman" w:hAnsi="Times New Roman" w:cs="Times New Roman"/>
                 <w:sz w:val="20"/>
@@ -3221,7 +3311,6 @@
           </w:p>
           <w:p>
             <w:pPr>
-              <w:jc w:val="center"/>
               <w:rPr>
                 <w:rFonts w:ascii="Times New Roman" w:hAnsi="Times New Roman" w:cs="Times New Roman"/>
                 <w:sz w:val="20"/>
@@ -3268,7 +3357,6 @@
                 <w:p>
                   <w:pPr>
                     <w:spacing w:after="0" w:line="240" w:lineRule="auto"/>
-                    <w:jc w:val="center"/>
                     <w:rPr>
                       <w:rFonts w:ascii="Times New Roman" w:hAnsi="Times New Roman" w:cs="Times New Roman"/>
                       <w:sz w:val="20"/>
@@ -3289,7 +3377,6 @@
           </w:tbl>
           <w:p>
             <w:pPr>
-              <w:jc w:val="center"/>
               <w:rPr>
                 <w:rFonts w:ascii="Times New Roman" w:hAnsi="Times New Roman" w:cs="Times New Roman"/>
                 <w:vanish/>
@@ -3326,7 +3413,6 @@
                 <w:p>
                   <w:pPr>
                     <w:spacing w:after="0" w:line="240" w:lineRule="auto"/>
-                    <w:jc w:val="center"/>
                     <w:rPr>
                       <w:rFonts w:ascii="Times New Roman" w:hAnsi="Times New Roman" w:cs="Times New Roman"/>
                       <w:sz w:val="20"/>
@@ -3339,7 +3425,6 @@
           </w:tbl>
           <w:p>
             <w:pPr>
-              <w:jc w:val="center"/>
               <w:rPr>
                 <w:rFonts w:ascii="Times New Roman" w:hAnsi="Times New Roman" w:cs="Times New Roman"/>
                 <w:vanish/>
@@ -3376,7 +3461,6 @@
                 <w:p>
                   <w:pPr>
                     <w:spacing w:after="0" w:line="240" w:lineRule="auto"/>
-                    <w:jc w:val="center"/>
                     <w:rPr>
                       <w:rFonts w:ascii="Times New Roman" w:hAnsi="Times New Roman" w:cs="Times New Roman"/>
                       <w:sz w:val="20"/>
@@ -3389,7 +3473,6 @@
           </w:tbl>
           <w:p>
             <w:pPr>
-              <w:jc w:val="center"/>
               <w:rPr>
                 <w:rFonts w:ascii="Times New Roman" w:hAnsi="Times New Roman" w:cs="Times New Roman"/>
                 <w:vanish/>
@@ -3426,7 +3509,6 @@
                 <w:p>
                   <w:pPr>
                     <w:spacing w:after="0" w:line="240" w:lineRule="auto"/>
-                    <w:jc w:val="center"/>
                     <w:rPr>
                       <w:rFonts w:ascii="Times New Roman" w:hAnsi="Times New Roman" w:cs="Times New Roman"/>
                       <w:sz w:val="20"/>
@@ -3439,7 +3521,6 @@
           </w:tbl>
           <w:p>
             <w:pPr>
-              <w:jc w:val="center"/>
               <w:rPr>
                 <w:rFonts w:ascii="Times New Roman" w:hAnsi="Times New Roman" w:cs="Times New Roman"/>
                 <w:vanish/>
@@ -3476,7 +3557,6 @@
                 <w:p>
                   <w:pPr>
                     <w:spacing w:after="0" w:line="240" w:lineRule="auto"/>
-                    <w:jc w:val="center"/>
                     <w:rPr>
                       <w:rFonts w:ascii="Times New Roman" w:hAnsi="Times New Roman" w:cs="Times New Roman"/>
                       <w:sz w:val="20"/>
@@ -3489,7 +3569,6 @@
           </w:tbl>
           <w:p>
             <w:pPr>
-              <w:jc w:val="center"/>
               <w:rPr>
                 <w:rFonts w:ascii="Times New Roman" w:hAnsi="Times New Roman" w:cs="Times New Roman"/>
                 <w:sz w:val="20"/>
@@ -3506,7 +3585,6 @@
           </w:tcPr>
           <w:p>
             <w:pPr>
-              <w:jc w:val="center"/>
               <w:rPr>
                 <w:rFonts w:ascii="Times New Roman" w:hAnsi="Times New Roman" w:cs="Times New Roman"/>
                 <w:sz w:val="20"/>
@@ -3530,7 +3608,6 @@
           </w:tcPr>
           <w:p>
             <w:pPr>
-              <w:jc w:val="center"/>
               <w:rPr>
                 <w:rFonts w:ascii="Times New Roman" w:hAnsi="Times New Roman" w:cs="Times New Roman"/>
                 <w:sz w:val="20"/>
@@ -3555,7 +3632,6 @@
           </w:tcPr>
           <w:p>
             <w:pPr>
-              <w:jc w:val="center"/>
               <w:rPr>
                 <w:rFonts w:ascii="Times New Roman" w:hAnsi="Times New Roman" w:cs="Times New Roman"/>
                 <w:sz w:val="20"/>
@@ -3605,7 +3681,6 @@
           </w:tcPr>
           <w:p>
             <w:pPr>
-              <w:jc w:val="center"/>
               <w:rPr>
                 <w:rFonts w:ascii="Times New Roman" w:hAnsi="Times New Roman" w:cs="Times New Roman"/>
                 <w:sz w:val="20"/>
@@ -3639,7 +3714,6 @@
           </w:p>
           <w:p>
             <w:pPr>
-              <w:jc w:val="center"/>
               <w:rPr>
                 <w:rFonts w:ascii="Times New Roman" w:hAnsi="Times New Roman" w:cs="Times New Roman"/>
                 <w:sz w:val="20"/>
@@ -3683,7 +3757,6 @@
                 <w:p>
                   <w:pPr>
                     <w:spacing w:after="0" w:line="240" w:lineRule="auto"/>
-                    <w:jc w:val="center"/>
                     <w:rPr>
                       <w:rFonts w:ascii="Times New Roman" w:hAnsi="Times New Roman" w:cs="Times New Roman"/>
                       <w:sz w:val="20"/>
@@ -3704,7 +3777,6 @@
           </w:tbl>
           <w:p>
             <w:pPr>
-              <w:jc w:val="center"/>
               <w:rPr>
                 <w:rFonts w:ascii="Times New Roman" w:hAnsi="Times New Roman" w:cs="Times New Roman"/>
                 <w:vanish/>
@@ -3715,7 +3787,6 @@
           </w:p>
           <w:p>
             <w:pPr>
-              <w:jc w:val="center"/>
               <w:rPr>
                 <w:rFonts w:ascii="Times New Roman" w:hAnsi="Times New Roman" w:cs="Times New Roman"/>
                 <w:vanish/>
@@ -3752,7 +3823,6 @@
                 <w:p>
                   <w:pPr>
                     <w:spacing w:after="0" w:line="240" w:lineRule="auto"/>
-                    <w:jc w:val="center"/>
                     <w:rPr>
                       <w:rFonts w:ascii="Times New Roman" w:hAnsi="Times New Roman" w:cs="Times New Roman"/>
                       <w:sz w:val="20"/>
@@ -3765,7 +3835,6 @@
           </w:tbl>
           <w:p>
             <w:pPr>
-              <w:jc w:val="center"/>
               <w:rPr>
                 <w:rFonts w:ascii="Times New Roman" w:hAnsi="Times New Roman" w:cs="Times New Roman"/>
                 <w:vanish/>
@@ -3802,7 +3871,6 @@
                 <w:p>
                   <w:pPr>
                     <w:spacing w:after="0" w:line="240" w:lineRule="auto"/>
-                    <w:jc w:val="center"/>
                     <w:rPr>
                       <w:rFonts w:ascii="Times New Roman" w:hAnsi="Times New Roman" w:cs="Times New Roman"/>
                       <w:sz w:val="20"/>
@@ -3815,7 +3883,6 @@
           </w:tbl>
           <w:p>
             <w:pPr>
-              <w:jc w:val="center"/>
               <w:rPr>
                 <w:rFonts w:ascii="Times New Roman" w:hAnsi="Times New Roman" w:cs="Times New Roman"/>
                 <w:vanish/>
@@ -3852,7 +3919,6 @@
                 <w:p>
                   <w:pPr>
                     <w:spacing w:after="0" w:line="240" w:lineRule="auto"/>
-                    <w:jc w:val="center"/>
                     <w:rPr>
                       <w:rFonts w:ascii="Times New Roman" w:hAnsi="Times New Roman" w:cs="Times New Roman"/>
                       <w:sz w:val="20"/>
@@ -3865,7 +3931,6 @@
           </w:tbl>
           <w:p>
             <w:pPr>
-              <w:jc w:val="center"/>
               <w:rPr>
                 <w:rFonts w:ascii="Times New Roman" w:hAnsi="Times New Roman" w:cs="Times New Roman"/>
                 <w:sz w:val="20"/>
@@ -3882,7 +3947,6 @@
           </w:tcPr>
           <w:p>
             <w:pPr>
-              <w:jc w:val="center"/>
               <w:rPr>
                 <w:rFonts w:ascii="Times New Roman" w:hAnsi="Times New Roman" w:cs="Times New Roman"/>
                 <w:sz w:val="20"/>
@@ -3910,7 +3974,6 @@
           </w:p>
           <w:p>
             <w:pPr>
-              <w:jc w:val="center"/>
               <w:rPr>
                 <w:rFonts w:ascii="Times New Roman" w:hAnsi="Times New Roman" w:cs="Times New Roman"/>
                 <w:sz w:val="20"/>
@@ -3926,7 +3989,6 @@
           </w:tcPr>
           <w:p>
             <w:pPr>
-              <w:jc w:val="center"/>
               <w:rPr>
                 <w:rFonts w:ascii="Times New Roman" w:hAnsi="Times New Roman" w:cs="Times New Roman"/>
                 <w:sz w:val="20"/>
@@ -3951,7 +4013,6 @@
           </w:tcPr>
           <w:p>
             <w:pPr>
-              <w:jc w:val="center"/>
               <w:rPr>
                 <w:rFonts w:ascii="Times New Roman" w:hAnsi="Times New Roman" w:cs="Times New Roman"/>
                 <w:sz w:val="20"/>
@@ -3983,7 +4044,6 @@
           </w:tcPr>
           <w:p>
             <w:pPr>
-              <w:jc w:val="center"/>
               <w:rPr>
                 <w:rFonts w:ascii="Times New Roman" w:hAnsi="Times New Roman" w:cs="Times New Roman"/>
                 <w:sz w:val="20"/>
@@ -4017,13 +4077,131 @@
           </w:p>
           <w:p>
             <w:pPr>
-              <w:jc w:val="center"/>
-              <w:rPr>
-                <w:rFonts w:ascii="Times New Roman" w:hAnsi="Times New Roman" w:cs="Times New Roman"/>
-                <w:sz w:val="20"/>
-                <w:szCs w:val="20"/>
-              </w:rPr>
-            </w:pPr>
+              <w:rPr>
+                <w:rFonts w:ascii="Times New Roman" w:hAnsi="Times New Roman" w:cs="Times New Roman"/>
+                <w:sz w:val="20"/>
+                <w:szCs w:val="20"/>
+              </w:rPr>
+            </w:pPr>
+          </w:p>
+        </w:tc>
+      </w:tr>
+      <w:tr>
+        <w:tc>
+          <w:tcPr>
+            <w:tcW w:w="1933" w:type="dxa"/>
+            <w:vAlign w:val="center"/>
+          </w:tcPr>
+          <w:p>
+            <w:pPr>
+              <w:rPr>
+                <w:rFonts w:ascii="Times New Roman" w:hAnsi="Times New Roman" w:cs="Times New Roman"/>
+                <w:sz w:val="20"/>
+                <w:szCs w:val="20"/>
+              </w:rPr>
+            </w:pPr>
+            <w:r>
+              <w:rPr>
+                <w:rFonts w:ascii="Times New Roman" w:hAnsi="Times New Roman" w:cs="Times New Roman"/>
+                <w:sz w:val="20"/>
+                <w:szCs w:val="20"/>
+              </w:rPr>
+              <w:t>Funcionamento simultâneo da esteira e expulsores</w:t>
+            </w:r>
+          </w:p>
+        </w:tc>
+        <w:tc>
+          <w:tcPr>
+            <w:tcW w:w="1747" w:type="dxa"/>
+            <w:gridSpan w:val="2"/>
+            <w:vAlign w:val="center"/>
+          </w:tcPr>
+          <w:p>
+            <w:pPr>
+              <w:rPr>
+                <w:rFonts w:ascii="Times New Roman" w:hAnsi="Times New Roman" w:cs="Times New Roman"/>
+                <w:sz w:val="20"/>
+                <w:szCs w:val="20"/>
+              </w:rPr>
+            </w:pPr>
+            <w:r>
+              <w:rPr>
+                <w:rFonts w:ascii="Times New Roman" w:hAnsi="Times New Roman" w:cs="Times New Roman"/>
+                <w:sz w:val="20"/>
+                <w:szCs w:val="20"/>
+              </w:rPr>
+              <w:t>Ruído excessivo proveniente dos acionamentos e impactos mecânicos</w:t>
+            </w:r>
+          </w:p>
+        </w:tc>
+        <w:tc>
+          <w:tcPr>
+            <w:tcW w:w="1753" w:type="dxa"/>
+            <w:vAlign w:val="center"/>
+          </w:tcPr>
+          <w:p>
+            <w:pPr>
+              <w:rPr>
+                <w:rFonts w:ascii="Times New Roman" w:hAnsi="Times New Roman" w:cs="Times New Roman"/>
+                <w:sz w:val="20"/>
+                <w:szCs w:val="20"/>
+              </w:rPr>
+            </w:pPr>
+            <w:r>
+              <w:rPr>
+                <w:rFonts w:ascii="Times New Roman" w:hAnsi="Times New Roman" w:cs="Times New Roman"/>
+                <w:sz w:val="20"/>
+                <w:szCs w:val="20"/>
+              </w:rPr>
+              <w:t>Perda auditiva, desconforto, fadiga</w:t>
+            </w:r>
+          </w:p>
+        </w:tc>
+        <w:tc>
+          <w:tcPr>
+            <w:tcW w:w="2031" w:type="dxa"/>
+            <w:gridSpan w:val="2"/>
+            <w:vAlign w:val="center"/>
+          </w:tcPr>
+          <w:p>
+            <w:pPr>
+              <w:rPr>
+                <w:rFonts w:ascii="Times New Roman" w:hAnsi="Times New Roman" w:cs="Times New Roman"/>
+                <w:sz w:val="20"/>
+                <w:szCs w:val="20"/>
+              </w:rPr>
+            </w:pPr>
+            <w:r>
+              <w:rPr>
+                <w:rFonts w:ascii="Times New Roman" w:hAnsi="Times New Roman" w:cs="Times New Roman"/>
+                <w:sz w:val="20"/>
+                <w:szCs w:val="20"/>
+              </w:rPr>
+              <w:t>Avaliação de ruído conforme NR-15, uso obrigatório de protetor auditivo, isolamento acústico parcial e manutenção preventiva dos componentes mecânicos</w:t>
+            </w:r>
+          </w:p>
+        </w:tc>
+        <w:tc>
+          <w:tcPr>
+            <w:tcW w:w="1744" w:type="dxa"/>
+            <w:vAlign w:val="center"/>
+          </w:tcPr>
+          <w:p>
+            <w:pPr>
+              <w:rPr>
+                <w:rFonts w:ascii="Times New Roman" w:hAnsi="Times New Roman" w:cs="Times New Roman"/>
+                <w:sz w:val="20"/>
+                <w:szCs w:val="20"/>
+              </w:rPr>
+            </w:pPr>
+            <w:r>
+              <w:rPr>
+                <w:rFonts w:ascii="Times New Roman" w:hAnsi="Times New Roman" w:cs="Times New Roman"/>
+                <w:sz w:val="20"/>
+                <w:szCs w:val="20"/>
+              </w:rPr>
+              <w:t>Setor Engenharia</w:t>
+            </w:r>
           </w:p>
         </w:tc>
       </w:tr>
@@ -4648,7 +4826,6 @@
   <w:style w:type="character" w:default="1" w:styleId="Fontepargpadro">
     <w:name w:val="Default Paragraph Font"/>
     <w:uiPriority w:val="1"/>
-    <w:semiHidden/>
     <w:unhideWhenUsed/>
   </w:style>
   <w:style w:type="table" w:default="1" w:styleId="Tabelanormal">

</xml_diff>